<commit_message>
Added Knockback to emulate SSB-style physics.
</commit_message>
<xml_diff>
--- a/Documents/Code Outline.docx
+++ b/Documents/Code Outline.docx
@@ -287,7 +287,13 @@
         <w:rPr>
           <w:rFonts w:asciiTheme="majorHAnsi" w:hAnsiTheme="majorHAnsi"/>
         </w:rPr>
-        <w:t>Mask Collider: has an array of values that correspond to heights</w:t>
+        <w:t>Pillar</w:t>
+      </w:r>
+      <w:r>
+        <w:rPr>
+          <w:rFonts w:asciiTheme="majorHAnsi" w:hAnsiTheme="majorHAnsi"/>
+        </w:rPr>
+        <w:t xml:space="preserve"> Collider: has an array of values that correspond to heights</w:t>
       </w:r>
     </w:p>
     <w:p>
@@ -306,6 +312,132 @@
           <w:rFonts w:asciiTheme="majorHAnsi" w:hAnsiTheme="majorHAnsi"/>
         </w:rPr>
         <w:t>Used for terrain</w:t>
+      </w:r>
+    </w:p>
+    <w:p>
+      <w:pPr>
+        <w:pStyle w:val="ListParagraph"/>
+        <w:numPr>
+          <w:ilvl w:val="2"/>
+          <w:numId w:val="1"/>
+        </w:numPr>
+        <w:rPr>
+          <w:rFonts w:asciiTheme="majorHAnsi" w:hAnsiTheme="majorHAnsi"/>
+        </w:rPr>
+      </w:pPr>
+      <w:r>
+        <w:rPr>
+          <w:rFonts w:asciiTheme="majorHAnsi" w:hAnsiTheme="majorHAnsi"/>
+        </w:rPr>
+        <w:t>Different colliders can be checked in different ways</w:t>
+      </w:r>
+    </w:p>
+    <w:p>
+      <w:pPr>
+        <w:pStyle w:val="ListParagraph"/>
+        <w:numPr>
+          <w:ilvl w:val="3"/>
+          <w:numId w:val="1"/>
+        </w:numPr>
+        <w:rPr>
+          <w:rFonts w:asciiTheme="majorHAnsi" w:hAnsiTheme="majorHAnsi"/>
+        </w:rPr>
+      </w:pPr>
+      <w:r>
+        <w:rPr>
+          <w:rFonts w:asciiTheme="majorHAnsi" w:hAnsiTheme="majorHAnsi"/>
+        </w:rPr>
+        <w:t>Active Colliders: constantly check for collisions</w:t>
+      </w:r>
+    </w:p>
+    <w:p>
+      <w:pPr>
+        <w:pStyle w:val="ListParagraph"/>
+        <w:numPr>
+          <w:ilvl w:val="3"/>
+          <w:numId w:val="1"/>
+        </w:numPr>
+        <w:rPr>
+          <w:rFonts w:asciiTheme="majorHAnsi" w:hAnsiTheme="majorHAnsi"/>
+        </w:rPr>
+      </w:pPr>
+      <w:r>
+        <w:rPr>
+          <w:rFonts w:asciiTheme="majorHAnsi" w:hAnsiTheme="majorHAnsi"/>
+        </w:rPr>
+        <w:t>Passive Colliders: never check for collisions</w:t>
+      </w:r>
+    </w:p>
+    <w:p>
+      <w:pPr>
+        <w:pStyle w:val="ListParagraph"/>
+        <w:numPr>
+          <w:ilvl w:val="1"/>
+          <w:numId w:val="1"/>
+        </w:numPr>
+        <w:rPr>
+          <w:rFonts w:asciiTheme="majorHAnsi" w:hAnsiTheme="majorHAnsi"/>
+        </w:rPr>
+      </w:pPr>
+      <w:r>
+        <w:rPr>
+          <w:rFonts w:asciiTheme="majorHAnsi" w:hAnsiTheme="majorHAnsi"/>
+        </w:rPr>
+        <w:t>Knockback system</w:t>
+      </w:r>
+    </w:p>
+    <w:p>
+      <w:pPr>
+        <w:pStyle w:val="ListParagraph"/>
+        <w:numPr>
+          <w:ilvl w:val="2"/>
+          <w:numId w:val="1"/>
+        </w:numPr>
+        <w:rPr>
+          <w:rFonts w:asciiTheme="majorHAnsi" w:hAnsiTheme="majorHAnsi"/>
+        </w:rPr>
+      </w:pPr>
+      <w:r>
+        <w:rPr>
+          <w:rFonts w:asciiTheme="majorHAnsi" w:hAnsiTheme="majorHAnsi"/>
+        </w:rPr>
+        <w:t>Apply momentum to change an object’s velocity in a specific direction.</w:t>
+      </w:r>
+    </w:p>
+    <w:p>
+      <w:pPr>
+        <w:pStyle w:val="ListParagraph"/>
+        <w:numPr>
+          <w:ilvl w:val="3"/>
+          <w:numId w:val="1"/>
+        </w:numPr>
+        <w:rPr>
+          <w:rFonts w:asciiTheme="majorHAnsi" w:hAnsiTheme="majorHAnsi"/>
+        </w:rPr>
+      </w:pPr>
+      <w:r>
+        <w:rPr>
+          <w:rFonts w:asciiTheme="majorHAnsi" w:hAnsiTheme="majorHAnsi"/>
+        </w:rPr>
+        <w:t>Knockback is applied a velocity that is added to character velocity every frame</w:t>
+      </w:r>
+    </w:p>
+    <w:p>
+      <w:pPr>
+        <w:pStyle w:val="ListParagraph"/>
+        <w:numPr>
+          <w:ilvl w:val="4"/>
+          <w:numId w:val="1"/>
+        </w:numPr>
+        <w:rPr>
+          <w:rFonts w:asciiTheme="majorHAnsi" w:hAnsiTheme="majorHAnsi"/>
+        </w:rPr>
+      </w:pPr>
+      <w:r>
+        <w:rPr>
+          <w:rFonts w:asciiTheme="majorHAnsi" w:hAnsiTheme="majorHAnsi"/>
+        </w:rPr>
+        <w:t>SSB -&gt; knockback* .03</w:t>
       </w:r>
       <w:bookmarkStart w:id="0" w:name="_GoBack"/>
       <w:bookmarkEnd w:id="0"/>
@@ -314,6 +446,24 @@
       <w:pPr>
         <w:pStyle w:val="ListParagraph"/>
         <w:numPr>
+          <w:ilvl w:val="4"/>
+          <w:numId w:val="1"/>
+        </w:numPr>
+        <w:rPr>
+          <w:rFonts w:asciiTheme="majorHAnsi" w:hAnsiTheme="majorHAnsi"/>
+        </w:rPr>
+      </w:pPr>
+      <w:r>
+        <w:rPr>
+          <w:rFonts w:asciiTheme="majorHAnsi" w:hAnsiTheme="majorHAnsi"/>
+        </w:rPr>
+        <w:t>Character velocity is still influenced by forces independent of knockback, such as gravity.</w:t>
+      </w:r>
+    </w:p>
+    <w:p>
+      <w:pPr>
+        <w:pStyle w:val="ListParagraph"/>
+        <w:numPr>
           <w:ilvl w:val="2"/>
           <w:numId w:val="1"/>
         </w:numPr>
@@ -325,7 +475,7 @@
         <w:rPr>
           <w:rFonts w:asciiTheme="majorHAnsi" w:hAnsiTheme="majorHAnsi"/>
         </w:rPr>
-        <w:t>Different colliders can be checked in different ways</w:t>
+        <w:t>Knockback is calculated based on strength of attack, weight of character, etc.</w:t>
       </w:r>
     </w:p>
     <w:p>
@@ -343,7 +493,25 @@
         <w:rPr>
           <w:rFonts w:asciiTheme="majorHAnsi" w:hAnsiTheme="majorHAnsi"/>
         </w:rPr>
-        <w:t>Active Colliders: constantly check for collisions</w:t>
+        <w:t>TODO: Formula.</w:t>
+      </w:r>
+    </w:p>
+    <w:p>
+      <w:pPr>
+        <w:pStyle w:val="ListParagraph"/>
+        <w:numPr>
+          <w:ilvl w:val="2"/>
+          <w:numId w:val="1"/>
+        </w:numPr>
+        <w:rPr>
+          <w:rFonts w:asciiTheme="majorHAnsi" w:hAnsiTheme="majorHAnsi"/>
+        </w:rPr>
+      </w:pPr>
+      <w:r>
+        <w:rPr>
+          <w:rFonts w:asciiTheme="majorHAnsi" w:hAnsiTheme="majorHAnsi"/>
+        </w:rPr>
+        <w:t>Knockback adding</w:t>
       </w:r>
     </w:p>
     <w:p>
@@ -361,7 +529,105 @@
         <w:rPr>
           <w:rFonts w:asciiTheme="majorHAnsi" w:hAnsiTheme="majorHAnsi"/>
         </w:rPr>
-        <w:t>Passive Colliders: never check for collisions</w:t>
+        <w:t>Knockback is added to itself in various ways depending on the strength of the knockbacks being added.</w:t>
+      </w:r>
+    </w:p>
+    <w:p>
+      <w:pPr>
+        <w:pStyle w:val="ListParagraph"/>
+        <w:numPr>
+          <w:ilvl w:val="4"/>
+          <w:numId w:val="1"/>
+        </w:numPr>
+        <w:rPr>
+          <w:rFonts w:asciiTheme="majorHAnsi" w:hAnsiTheme="majorHAnsi"/>
+        </w:rPr>
+      </w:pPr>
+      <w:r>
+        <w:rPr>
+          <w:rFonts w:asciiTheme="majorHAnsi" w:hAnsiTheme="majorHAnsi"/>
+        </w:rPr>
+        <w:t>Knockback is timestamped to reflect this.</w:t>
+      </w:r>
+    </w:p>
+    <w:p>
+      <w:pPr>
+        <w:pStyle w:val="ListParagraph"/>
+        <w:numPr>
+          <w:ilvl w:val="2"/>
+          <w:numId w:val="1"/>
+        </w:numPr>
+        <w:rPr>
+          <w:rFonts w:asciiTheme="majorHAnsi" w:hAnsiTheme="majorHAnsi"/>
+        </w:rPr>
+      </w:pPr>
+      <w:r>
+        <w:rPr>
+          <w:rFonts w:asciiTheme="majorHAnsi" w:hAnsiTheme="majorHAnsi"/>
+        </w:rPr>
+        <w:t xml:space="preserve">Knockback decays after </w:t>
+      </w:r>
+      <w:proofErr w:type="spellStart"/>
+      <w:r>
+        <w:rPr>
+          <w:rFonts w:asciiTheme="majorHAnsi" w:hAnsiTheme="majorHAnsi"/>
+        </w:rPr>
+        <w:t>hitlag</w:t>
+      </w:r>
+      <w:proofErr w:type="spellEnd"/>
+    </w:p>
+    <w:p>
+      <w:pPr>
+        <w:pStyle w:val="ListParagraph"/>
+        <w:numPr>
+          <w:ilvl w:val="3"/>
+          <w:numId w:val="1"/>
+        </w:numPr>
+        <w:rPr>
+          <w:rFonts w:asciiTheme="majorHAnsi" w:hAnsiTheme="majorHAnsi"/>
+        </w:rPr>
+      </w:pPr>
+      <w:r>
+        <w:rPr>
+          <w:rFonts w:asciiTheme="majorHAnsi" w:hAnsiTheme="majorHAnsi"/>
+        </w:rPr>
+        <w:t>SSB -&gt; knockback * .051 (use sin and cos for y and x component respectively)</w:t>
+      </w:r>
+    </w:p>
+    <w:p>
+      <w:pPr>
+        <w:pStyle w:val="ListParagraph"/>
+        <w:numPr>
+          <w:ilvl w:val="2"/>
+          <w:numId w:val="1"/>
+        </w:numPr>
+        <w:rPr>
+          <w:rFonts w:asciiTheme="majorHAnsi" w:hAnsiTheme="majorHAnsi"/>
+        </w:rPr>
+      </w:pPr>
+      <w:r>
+        <w:rPr>
+          <w:rFonts w:asciiTheme="majorHAnsi" w:hAnsiTheme="majorHAnsi"/>
+        </w:rPr>
+        <w:t>Hitstun is proportional to knockback</w:t>
+      </w:r>
+    </w:p>
+    <w:p>
+      <w:pPr>
+        <w:pStyle w:val="ListParagraph"/>
+        <w:numPr>
+          <w:ilvl w:val="3"/>
+          <w:numId w:val="1"/>
+        </w:numPr>
+        <w:rPr>
+          <w:rFonts w:asciiTheme="majorHAnsi" w:hAnsiTheme="majorHAnsi"/>
+        </w:rPr>
+      </w:pPr>
+      <w:r>
+        <w:rPr>
+          <w:rFonts w:asciiTheme="majorHAnsi" w:hAnsiTheme="majorHAnsi"/>
+        </w:rPr>
+        <w:t>SSB -&gt; knockback * .4</w:t>
       </w:r>
     </w:p>
     <w:p>
@@ -379,7 +645,80 @@
         <w:rPr>
           <w:rFonts w:asciiTheme="majorHAnsi" w:hAnsiTheme="majorHAnsi"/>
         </w:rPr>
-        <w:t>Abilities</w:t>
+        <w:t>Game Controller</w:t>
+      </w:r>
+    </w:p>
+    <w:p>
+      <w:pPr>
+        <w:pStyle w:val="ListParagraph"/>
+        <w:numPr>
+          <w:ilvl w:val="1"/>
+          <w:numId w:val="1"/>
+        </w:numPr>
+        <w:rPr>
+          <w:rFonts w:asciiTheme="majorHAnsi" w:hAnsiTheme="majorHAnsi"/>
+        </w:rPr>
+      </w:pPr>
+      <w:r>
+        <w:rPr>
+          <w:rFonts w:asciiTheme="majorHAnsi" w:hAnsiTheme="majorHAnsi"/>
+        </w:rPr>
+        <w:t>Array for colliders</w:t>
+      </w:r>
+    </w:p>
+    <w:p>
+      <w:pPr>
+        <w:pStyle w:val="ListParagraph"/>
+        <w:numPr>
+          <w:ilvl w:val="1"/>
+          <w:numId w:val="1"/>
+        </w:numPr>
+        <w:rPr>
+          <w:rFonts w:asciiTheme="majorHAnsi" w:hAnsiTheme="majorHAnsi"/>
+        </w:rPr>
+      </w:pPr>
+      <w:r>
+        <w:rPr>
+          <w:rFonts w:asciiTheme="majorHAnsi" w:hAnsiTheme="majorHAnsi"/>
+        </w:rPr>
+        <w:t>Keep track of game time</w:t>
+      </w:r>
+    </w:p>
+    <w:p>
+      <w:pPr>
+        <w:pStyle w:val="ListParagraph"/>
+        <w:numPr>
+          <w:ilvl w:val="2"/>
+          <w:numId w:val="1"/>
+        </w:numPr>
+        <w:rPr>
+          <w:rFonts w:asciiTheme="majorHAnsi" w:hAnsiTheme="majorHAnsi"/>
+        </w:rPr>
+      </w:pPr>
+      <w:r>
+        <w:rPr>
+          <w:rFonts w:asciiTheme="majorHAnsi" w:hAnsiTheme="majorHAnsi"/>
+        </w:rPr>
+        <w:t>Frame rate</w:t>
+      </w:r>
+    </w:p>
+    <w:p>
+      <w:pPr>
+        <w:pStyle w:val="ListParagraph"/>
+        <w:numPr>
+          <w:ilvl w:val="1"/>
+          <w:numId w:val="1"/>
+        </w:numPr>
+        <w:rPr>
+          <w:rFonts w:asciiTheme="majorHAnsi" w:hAnsiTheme="majorHAnsi"/>
+        </w:rPr>
+      </w:pPr>
+      <w:r>
+        <w:rPr>
+          <w:rFonts w:asciiTheme="majorHAnsi" w:hAnsiTheme="majorHAnsi"/>
+        </w:rPr>
+        <w:lastRenderedPageBreak/>
+        <w:t>Singleton object</w:t>
       </w:r>
     </w:p>
     <w:p>
@@ -389,6 +728,249 @@
           <w:ilvl w:val="0"/>
           <w:numId w:val="1"/>
         </w:numPr>
+        <w:rPr>
+          <w:rFonts w:asciiTheme="majorHAnsi" w:hAnsiTheme="majorHAnsi"/>
+        </w:rPr>
+      </w:pPr>
+      <w:r>
+        <w:rPr>
+          <w:rFonts w:asciiTheme="majorHAnsi" w:hAnsiTheme="majorHAnsi"/>
+        </w:rPr>
+        <w:t>Character Motion</w:t>
+      </w:r>
+    </w:p>
+    <w:p>
+      <w:pPr>
+        <w:pStyle w:val="ListParagraph"/>
+        <w:numPr>
+          <w:ilvl w:val="1"/>
+          <w:numId w:val="1"/>
+        </w:numPr>
+        <w:rPr>
+          <w:rFonts w:asciiTheme="majorHAnsi" w:hAnsiTheme="majorHAnsi"/>
+        </w:rPr>
+      </w:pPr>
+      <w:r>
+        <w:rPr>
+          <w:rFonts w:asciiTheme="majorHAnsi" w:hAnsiTheme="majorHAnsi"/>
+        </w:rPr>
+        <w:t>Basic movement emulates motion in SSB</w:t>
+      </w:r>
+    </w:p>
+    <w:p>
+      <w:pPr>
+        <w:pStyle w:val="ListParagraph"/>
+        <w:numPr>
+          <w:ilvl w:val="2"/>
+          <w:numId w:val="1"/>
+        </w:numPr>
+        <w:rPr>
+          <w:rFonts w:asciiTheme="majorHAnsi" w:hAnsiTheme="majorHAnsi"/>
+        </w:rPr>
+      </w:pPr>
+      <w:r>
+        <w:rPr>
+          <w:rFonts w:asciiTheme="majorHAnsi" w:hAnsiTheme="majorHAnsi"/>
+        </w:rPr>
+        <w:t>Walk-&gt;dash</w:t>
+      </w:r>
+    </w:p>
+    <w:p>
+      <w:pPr>
+        <w:pStyle w:val="ListParagraph"/>
+        <w:numPr>
+          <w:ilvl w:val="2"/>
+          <w:numId w:val="1"/>
+        </w:numPr>
+        <w:rPr>
+          <w:rFonts w:asciiTheme="majorHAnsi" w:hAnsiTheme="majorHAnsi"/>
+        </w:rPr>
+      </w:pPr>
+      <w:r>
+        <w:rPr>
+          <w:rFonts w:asciiTheme="majorHAnsi" w:hAnsiTheme="majorHAnsi"/>
+        </w:rPr>
+        <w:t>Short hop-&gt;full hop</w:t>
+      </w:r>
+    </w:p>
+    <w:p>
+      <w:pPr>
+        <w:pStyle w:val="ListParagraph"/>
+        <w:numPr>
+          <w:ilvl w:val="1"/>
+          <w:numId w:val="1"/>
+        </w:numPr>
+        <w:rPr>
+          <w:rFonts w:asciiTheme="majorHAnsi" w:hAnsiTheme="majorHAnsi"/>
+        </w:rPr>
+      </w:pPr>
+      <w:r>
+        <w:rPr>
+          <w:rFonts w:asciiTheme="majorHAnsi" w:hAnsiTheme="majorHAnsi"/>
+        </w:rPr>
+        <w:t>Can change velocity in air and ground, but can accelerate to full speed instantly in both cases.</w:t>
+      </w:r>
+    </w:p>
+    <w:p>
+      <w:pPr>
+        <w:pStyle w:val="ListParagraph"/>
+        <w:numPr>
+          <w:ilvl w:val="0"/>
+          <w:numId w:val="1"/>
+        </w:numPr>
+        <w:rPr>
+          <w:rFonts w:asciiTheme="majorHAnsi" w:hAnsiTheme="majorHAnsi"/>
+        </w:rPr>
+      </w:pPr>
+      <w:r>
+        <w:rPr>
+          <w:rFonts w:asciiTheme="majorHAnsi" w:hAnsiTheme="majorHAnsi"/>
+        </w:rPr>
+        <w:t>Character Abilities</w:t>
+      </w:r>
+    </w:p>
+    <w:p>
+      <w:pPr>
+        <w:pStyle w:val="ListParagraph"/>
+        <w:numPr>
+          <w:ilvl w:val="1"/>
+          <w:numId w:val="1"/>
+        </w:numPr>
+        <w:rPr>
+          <w:rFonts w:asciiTheme="majorHAnsi" w:hAnsiTheme="majorHAnsi"/>
+        </w:rPr>
+      </w:pPr>
+      <w:r>
+        <w:rPr>
+          <w:rFonts w:asciiTheme="majorHAnsi" w:hAnsiTheme="majorHAnsi"/>
+        </w:rPr>
+        <w:t>Attacks</w:t>
+      </w:r>
+    </w:p>
+    <w:p>
+      <w:pPr>
+        <w:pStyle w:val="ListParagraph"/>
+        <w:numPr>
+          <w:ilvl w:val="1"/>
+          <w:numId w:val="1"/>
+        </w:numPr>
+        <w:rPr>
+          <w:rFonts w:asciiTheme="majorHAnsi" w:hAnsiTheme="majorHAnsi"/>
+        </w:rPr>
+      </w:pPr>
+      <w:r>
+        <w:rPr>
+          <w:rFonts w:asciiTheme="majorHAnsi" w:hAnsiTheme="majorHAnsi"/>
+        </w:rPr>
+        <w:t>Pause:</w:t>
+      </w:r>
+    </w:p>
+    <w:p>
+      <w:pPr>
+        <w:pStyle w:val="ListParagraph"/>
+        <w:numPr>
+          <w:ilvl w:val="2"/>
+          <w:numId w:val="1"/>
+        </w:numPr>
+        <w:rPr>
+          <w:rFonts w:asciiTheme="majorHAnsi" w:hAnsiTheme="majorHAnsi"/>
+        </w:rPr>
+      </w:pPr>
+      <w:r>
+        <w:rPr>
+          <w:rFonts w:asciiTheme="majorHAnsi" w:hAnsiTheme="majorHAnsi"/>
+        </w:rPr>
+        <w:t>Freezes everything on screen except for player</w:t>
+      </w:r>
+    </w:p>
+    <w:p>
+      <w:pPr>
+        <w:pStyle w:val="ListParagraph"/>
+        <w:numPr>
+          <w:ilvl w:val="3"/>
+          <w:numId w:val="1"/>
+        </w:numPr>
+        <w:rPr>
+          <w:rFonts w:asciiTheme="majorHAnsi" w:hAnsiTheme="majorHAnsi"/>
+        </w:rPr>
+      </w:pPr>
+      <w:r>
+        <w:rPr>
+          <w:rFonts w:asciiTheme="majorHAnsi" w:hAnsiTheme="majorHAnsi"/>
+        </w:rPr>
+        <w:t>Visually appears as a slowdown effect to full stop</w:t>
+      </w:r>
+    </w:p>
+    <w:p>
+      <w:pPr>
+        <w:pStyle w:val="ListParagraph"/>
+        <w:numPr>
+          <w:ilvl w:val="3"/>
+          <w:numId w:val="1"/>
+        </w:numPr>
+        <w:rPr>
+          <w:rFonts w:asciiTheme="majorHAnsi" w:hAnsiTheme="majorHAnsi"/>
+        </w:rPr>
+      </w:pPr>
+    </w:p>
+    <w:p>
+      <w:pPr>
+        <w:pStyle w:val="ListParagraph"/>
+        <w:numPr>
+          <w:ilvl w:val="2"/>
+          <w:numId w:val="1"/>
+        </w:numPr>
+        <w:rPr>
+          <w:rFonts w:asciiTheme="majorHAnsi" w:hAnsiTheme="majorHAnsi"/>
+        </w:rPr>
+      </w:pPr>
+      <w:r>
+        <w:rPr>
+          <w:rFonts w:asciiTheme="majorHAnsi" w:hAnsiTheme="majorHAnsi"/>
+        </w:rPr>
+        <w:t>Enemies hit while paused have knockback applied consecutively rather than all at once.</w:t>
+      </w:r>
+    </w:p>
+    <w:p>
+      <w:pPr>
+        <w:pStyle w:val="ListParagraph"/>
+        <w:numPr>
+          <w:ilvl w:val="3"/>
+          <w:numId w:val="1"/>
+        </w:numPr>
+        <w:rPr>
+          <w:rFonts w:asciiTheme="majorHAnsi" w:hAnsiTheme="majorHAnsi"/>
+        </w:rPr>
+      </w:pPr>
+      <w:r>
+        <w:rPr>
+          <w:rFonts w:asciiTheme="majorHAnsi" w:hAnsiTheme="majorHAnsi"/>
+        </w:rPr>
+        <w:t>Store hits in a queue, which are timestamped to reflect when one knockback is applied after another.</w:t>
+      </w:r>
+    </w:p>
+    <w:p>
+      <w:pPr>
+        <w:pStyle w:val="ListParagraph"/>
+        <w:numPr>
+          <w:ilvl w:val="3"/>
+          <w:numId w:val="1"/>
+        </w:numPr>
+        <w:rPr>
+          <w:rFonts w:asciiTheme="majorHAnsi" w:hAnsiTheme="majorHAnsi"/>
+        </w:rPr>
+      </w:pPr>
+      <w:r>
+        <w:rPr>
+          <w:rFonts w:asciiTheme="majorHAnsi" w:hAnsiTheme="majorHAnsi"/>
+        </w:rPr>
+        <w:t>Knockback that occurs from hitting a wall happens before next knockback is applied; this is so that enemies hit repeatedly in a direction against a wall will appear to bounce off the wall repeatedly.</w:t>
+      </w:r>
+    </w:p>
+    <w:p>
+      <w:pPr>
+        <w:pStyle w:val="ListParagraph"/>
+        <w:ind w:left="2880"/>
         <w:rPr>
           <w:rFonts w:asciiTheme="majorHAnsi" w:hAnsiTheme="majorHAnsi"/>
         </w:rPr>

</xml_diff>

<commit_message>
Created Polygon class to store shape of colliders. Quadtree logic has been copied to this Polygon class. Collision detection now uses Polgyons.
</commit_message>
<xml_diff>
--- a/Documents/Code Outline.docx
+++ b/Documents/Code Outline.docx
@@ -439,532 +439,538 @@
         </w:rPr>
         <w:t>SSB -&gt; knockback* .03</w:t>
       </w:r>
+    </w:p>
+    <w:p>
+      <w:pPr>
+        <w:pStyle w:val="ListParagraph"/>
+        <w:numPr>
+          <w:ilvl w:val="4"/>
+          <w:numId w:val="1"/>
+        </w:numPr>
+        <w:rPr>
+          <w:rFonts w:asciiTheme="majorHAnsi" w:hAnsiTheme="majorHAnsi"/>
+        </w:rPr>
+      </w:pPr>
+      <w:r>
+        <w:rPr>
+          <w:rFonts w:asciiTheme="majorHAnsi" w:hAnsiTheme="majorHAnsi"/>
+        </w:rPr>
+        <w:t>Character velocity is still influenced by forces independent of knockback, such as gravity.</w:t>
+      </w:r>
+    </w:p>
+    <w:p>
+      <w:pPr>
+        <w:pStyle w:val="ListParagraph"/>
+        <w:numPr>
+          <w:ilvl w:val="2"/>
+          <w:numId w:val="1"/>
+        </w:numPr>
+        <w:rPr>
+          <w:rFonts w:asciiTheme="majorHAnsi" w:hAnsiTheme="majorHAnsi"/>
+        </w:rPr>
+      </w:pPr>
+      <w:r>
+        <w:rPr>
+          <w:rFonts w:asciiTheme="majorHAnsi" w:hAnsiTheme="majorHAnsi"/>
+        </w:rPr>
+        <w:t>Knockback is calculated based on strength of attack, weight of character, etc.</w:t>
+      </w:r>
+    </w:p>
+    <w:p>
+      <w:pPr>
+        <w:pStyle w:val="ListParagraph"/>
+        <w:numPr>
+          <w:ilvl w:val="3"/>
+          <w:numId w:val="1"/>
+        </w:numPr>
+        <w:rPr>
+          <w:rFonts w:asciiTheme="majorHAnsi" w:hAnsiTheme="majorHAnsi"/>
+        </w:rPr>
+      </w:pPr>
+      <w:r>
+        <w:rPr>
+          <w:rFonts w:asciiTheme="majorHAnsi" w:hAnsiTheme="majorHAnsi"/>
+        </w:rPr>
+        <w:t>TODO: Formula.</w:t>
+      </w:r>
+    </w:p>
+    <w:p>
+      <w:pPr>
+        <w:pStyle w:val="ListParagraph"/>
+        <w:numPr>
+          <w:ilvl w:val="2"/>
+          <w:numId w:val="1"/>
+        </w:numPr>
+        <w:rPr>
+          <w:rFonts w:asciiTheme="majorHAnsi" w:hAnsiTheme="majorHAnsi"/>
+        </w:rPr>
+      </w:pPr>
+      <w:r>
+        <w:rPr>
+          <w:rFonts w:asciiTheme="majorHAnsi" w:hAnsiTheme="majorHAnsi"/>
+        </w:rPr>
+        <w:t>Knockback adding</w:t>
+      </w:r>
+    </w:p>
+    <w:p>
+      <w:pPr>
+        <w:pStyle w:val="ListParagraph"/>
+        <w:numPr>
+          <w:ilvl w:val="3"/>
+          <w:numId w:val="1"/>
+        </w:numPr>
+        <w:rPr>
+          <w:rFonts w:asciiTheme="majorHAnsi" w:hAnsiTheme="majorHAnsi"/>
+        </w:rPr>
+      </w:pPr>
+      <w:r>
+        <w:rPr>
+          <w:rFonts w:asciiTheme="majorHAnsi" w:hAnsiTheme="majorHAnsi"/>
+        </w:rPr>
+        <w:t>Knockback is added to itself in various ways depending on the strength of the knockbacks being added.</w:t>
+      </w:r>
+    </w:p>
+    <w:p>
+      <w:pPr>
+        <w:pStyle w:val="ListParagraph"/>
+        <w:numPr>
+          <w:ilvl w:val="4"/>
+          <w:numId w:val="1"/>
+        </w:numPr>
+        <w:rPr>
+          <w:rFonts w:asciiTheme="majorHAnsi" w:hAnsiTheme="majorHAnsi"/>
+        </w:rPr>
+      </w:pPr>
+      <w:r>
+        <w:rPr>
+          <w:rFonts w:asciiTheme="majorHAnsi" w:hAnsiTheme="majorHAnsi"/>
+        </w:rPr>
+        <w:t>Knockback is timestamped to reflect this.</w:t>
+      </w:r>
+    </w:p>
+    <w:p>
+      <w:pPr>
+        <w:pStyle w:val="ListParagraph"/>
+        <w:numPr>
+          <w:ilvl w:val="2"/>
+          <w:numId w:val="1"/>
+        </w:numPr>
+        <w:rPr>
+          <w:rFonts w:asciiTheme="majorHAnsi" w:hAnsiTheme="majorHAnsi"/>
+        </w:rPr>
+      </w:pPr>
+      <w:r>
+        <w:rPr>
+          <w:rFonts w:asciiTheme="majorHAnsi" w:hAnsiTheme="majorHAnsi"/>
+        </w:rPr>
+        <w:t xml:space="preserve">Knockback decays after </w:t>
+      </w:r>
+      <w:proofErr w:type="spellStart"/>
+      <w:r>
+        <w:rPr>
+          <w:rFonts w:asciiTheme="majorHAnsi" w:hAnsiTheme="majorHAnsi"/>
+        </w:rPr>
+        <w:t>hitlag</w:t>
+      </w:r>
+      <w:proofErr w:type="spellEnd"/>
+    </w:p>
+    <w:p>
+      <w:pPr>
+        <w:pStyle w:val="ListParagraph"/>
+        <w:numPr>
+          <w:ilvl w:val="3"/>
+          <w:numId w:val="1"/>
+        </w:numPr>
+        <w:rPr>
+          <w:rFonts w:asciiTheme="majorHAnsi" w:hAnsiTheme="majorHAnsi"/>
+        </w:rPr>
+      </w:pPr>
+      <w:r>
+        <w:rPr>
+          <w:rFonts w:asciiTheme="majorHAnsi" w:hAnsiTheme="majorHAnsi"/>
+        </w:rPr>
+        <w:t>SSB -&gt; knockback * .051 (use sin and cos for y and x component respectively)</w:t>
+      </w:r>
+    </w:p>
+    <w:p>
+      <w:pPr>
+        <w:pStyle w:val="ListParagraph"/>
+        <w:numPr>
+          <w:ilvl w:val="2"/>
+          <w:numId w:val="1"/>
+        </w:numPr>
+        <w:rPr>
+          <w:rFonts w:asciiTheme="majorHAnsi" w:hAnsiTheme="majorHAnsi"/>
+        </w:rPr>
+      </w:pPr>
+      <w:r>
+        <w:rPr>
+          <w:rFonts w:asciiTheme="majorHAnsi" w:hAnsiTheme="majorHAnsi"/>
+        </w:rPr>
+        <w:t>Hitstun is proportional to knockback</w:t>
+      </w:r>
+    </w:p>
+    <w:p>
+      <w:pPr>
+        <w:pStyle w:val="ListParagraph"/>
+        <w:numPr>
+          <w:ilvl w:val="3"/>
+          <w:numId w:val="1"/>
+        </w:numPr>
+        <w:rPr>
+          <w:rFonts w:asciiTheme="majorHAnsi" w:hAnsiTheme="majorHAnsi"/>
+        </w:rPr>
+      </w:pPr>
+      <w:r>
+        <w:rPr>
+          <w:rFonts w:asciiTheme="majorHAnsi" w:hAnsiTheme="majorHAnsi"/>
+        </w:rPr>
+        <w:t>SSB -&gt; knockback * .4</w:t>
+      </w:r>
+    </w:p>
+    <w:p>
+      <w:pPr>
+        <w:pStyle w:val="ListParagraph"/>
+        <w:numPr>
+          <w:ilvl w:val="0"/>
+          <w:numId w:val="1"/>
+        </w:numPr>
+        <w:rPr>
+          <w:rFonts w:asciiTheme="majorHAnsi" w:hAnsiTheme="majorHAnsi"/>
+        </w:rPr>
+      </w:pPr>
+      <w:r>
+        <w:rPr>
+          <w:rFonts w:asciiTheme="majorHAnsi" w:hAnsiTheme="majorHAnsi"/>
+        </w:rPr>
+        <w:t>Game Controller</w:t>
+      </w:r>
+    </w:p>
+    <w:p>
+      <w:pPr>
+        <w:pStyle w:val="ListParagraph"/>
+        <w:numPr>
+          <w:ilvl w:val="1"/>
+          <w:numId w:val="1"/>
+        </w:numPr>
+        <w:rPr>
+          <w:rFonts w:asciiTheme="majorHAnsi" w:hAnsiTheme="majorHAnsi"/>
+        </w:rPr>
+      </w:pPr>
+      <w:r>
+        <w:rPr>
+          <w:rFonts w:asciiTheme="majorHAnsi" w:hAnsiTheme="majorHAnsi"/>
+        </w:rPr>
+        <w:t>Array for colliders</w:t>
+      </w:r>
+    </w:p>
+    <w:p>
+      <w:pPr>
+        <w:pStyle w:val="ListParagraph"/>
+        <w:numPr>
+          <w:ilvl w:val="1"/>
+          <w:numId w:val="1"/>
+        </w:numPr>
+        <w:rPr>
+          <w:rFonts w:asciiTheme="majorHAnsi" w:hAnsiTheme="majorHAnsi"/>
+        </w:rPr>
+      </w:pPr>
+      <w:r>
+        <w:rPr>
+          <w:rFonts w:asciiTheme="majorHAnsi" w:hAnsiTheme="majorHAnsi"/>
+        </w:rPr>
+        <w:t>Keep track of game time</w:t>
+      </w:r>
+    </w:p>
+    <w:p>
+      <w:pPr>
+        <w:pStyle w:val="ListParagraph"/>
+        <w:numPr>
+          <w:ilvl w:val="2"/>
+          <w:numId w:val="1"/>
+        </w:numPr>
+        <w:rPr>
+          <w:rFonts w:asciiTheme="majorHAnsi" w:hAnsiTheme="majorHAnsi"/>
+        </w:rPr>
+      </w:pPr>
+      <w:r>
+        <w:rPr>
+          <w:rFonts w:asciiTheme="majorHAnsi" w:hAnsiTheme="majorHAnsi"/>
+        </w:rPr>
+        <w:t>Frame rate</w:t>
+      </w:r>
+    </w:p>
+    <w:p>
+      <w:pPr>
+        <w:pStyle w:val="ListParagraph"/>
+        <w:numPr>
+          <w:ilvl w:val="1"/>
+          <w:numId w:val="1"/>
+        </w:numPr>
+        <w:rPr>
+          <w:rFonts w:asciiTheme="majorHAnsi" w:hAnsiTheme="majorHAnsi"/>
+        </w:rPr>
+      </w:pPr>
+      <w:r>
+        <w:rPr>
+          <w:rFonts w:asciiTheme="majorHAnsi" w:hAnsiTheme="majorHAnsi"/>
+        </w:rPr>
+        <w:lastRenderedPageBreak/>
+        <w:t>Singleton object</w:t>
+      </w:r>
+    </w:p>
+    <w:p>
+      <w:pPr>
+        <w:pStyle w:val="ListParagraph"/>
+        <w:numPr>
+          <w:ilvl w:val="0"/>
+          <w:numId w:val="1"/>
+        </w:numPr>
+        <w:rPr>
+          <w:rFonts w:asciiTheme="majorHAnsi" w:hAnsiTheme="majorHAnsi"/>
+        </w:rPr>
+      </w:pPr>
+      <w:r>
+        <w:rPr>
+          <w:rFonts w:asciiTheme="majorHAnsi" w:hAnsiTheme="majorHAnsi"/>
+        </w:rPr>
+        <w:t>Character Motion</w:t>
+      </w:r>
+    </w:p>
+    <w:p>
+      <w:pPr>
+        <w:pStyle w:val="ListParagraph"/>
+        <w:numPr>
+          <w:ilvl w:val="1"/>
+          <w:numId w:val="1"/>
+        </w:numPr>
+        <w:rPr>
+          <w:rFonts w:asciiTheme="majorHAnsi" w:hAnsiTheme="majorHAnsi"/>
+        </w:rPr>
+      </w:pPr>
+      <w:r>
+        <w:rPr>
+          <w:rFonts w:asciiTheme="majorHAnsi" w:hAnsiTheme="majorHAnsi"/>
+        </w:rPr>
+        <w:t>Basic movement emulates motion in SSB</w:t>
+      </w:r>
+    </w:p>
+    <w:p>
+      <w:pPr>
+        <w:pStyle w:val="ListParagraph"/>
+        <w:numPr>
+          <w:ilvl w:val="2"/>
+          <w:numId w:val="1"/>
+        </w:numPr>
+        <w:rPr>
+          <w:rFonts w:asciiTheme="majorHAnsi" w:hAnsiTheme="majorHAnsi"/>
+        </w:rPr>
+      </w:pPr>
+      <w:r>
+        <w:rPr>
+          <w:rFonts w:asciiTheme="majorHAnsi" w:hAnsiTheme="majorHAnsi"/>
+        </w:rPr>
+        <w:t>Walk-&gt;dash</w:t>
+      </w:r>
+    </w:p>
+    <w:p>
+      <w:pPr>
+        <w:pStyle w:val="ListParagraph"/>
+        <w:numPr>
+          <w:ilvl w:val="2"/>
+          <w:numId w:val="1"/>
+        </w:numPr>
+        <w:rPr>
+          <w:rFonts w:asciiTheme="majorHAnsi" w:hAnsiTheme="majorHAnsi"/>
+        </w:rPr>
+      </w:pPr>
+      <w:r>
+        <w:rPr>
+          <w:rFonts w:asciiTheme="majorHAnsi" w:hAnsiTheme="majorHAnsi"/>
+        </w:rPr>
+        <w:t>Short hop-&gt;full hop</w:t>
+      </w:r>
+    </w:p>
+    <w:p>
+      <w:pPr>
+        <w:pStyle w:val="ListParagraph"/>
+        <w:numPr>
+          <w:ilvl w:val="1"/>
+          <w:numId w:val="1"/>
+        </w:numPr>
+        <w:rPr>
+          <w:rFonts w:asciiTheme="majorHAnsi" w:hAnsiTheme="majorHAnsi"/>
+        </w:rPr>
+      </w:pPr>
+      <w:r>
+        <w:rPr>
+          <w:rFonts w:asciiTheme="majorHAnsi" w:hAnsiTheme="majorHAnsi"/>
+        </w:rPr>
+        <w:t>Can change velocity in air and ground, but can accelerate to full speed instantly in both cases.</w:t>
+      </w:r>
+    </w:p>
+    <w:p>
+      <w:pPr>
+        <w:pStyle w:val="ListParagraph"/>
+        <w:numPr>
+          <w:ilvl w:val="0"/>
+          <w:numId w:val="1"/>
+        </w:numPr>
+        <w:rPr>
+          <w:rFonts w:asciiTheme="majorHAnsi" w:hAnsiTheme="majorHAnsi"/>
+        </w:rPr>
+      </w:pPr>
+      <w:r>
+        <w:rPr>
+          <w:rFonts w:asciiTheme="majorHAnsi" w:hAnsiTheme="majorHAnsi"/>
+        </w:rPr>
+        <w:t>Character Abilities</w:t>
+      </w:r>
+    </w:p>
+    <w:p>
+      <w:pPr>
+        <w:pStyle w:val="ListParagraph"/>
+        <w:numPr>
+          <w:ilvl w:val="1"/>
+          <w:numId w:val="1"/>
+        </w:numPr>
+        <w:rPr>
+          <w:rFonts w:asciiTheme="majorHAnsi" w:hAnsiTheme="majorHAnsi"/>
+        </w:rPr>
+      </w:pPr>
+      <w:r>
+        <w:rPr>
+          <w:rFonts w:asciiTheme="majorHAnsi" w:hAnsiTheme="majorHAnsi"/>
+        </w:rPr>
+        <w:t>Attacks</w:t>
+      </w:r>
+    </w:p>
+    <w:p>
+      <w:pPr>
+        <w:pStyle w:val="ListParagraph"/>
+        <w:numPr>
+          <w:ilvl w:val="1"/>
+          <w:numId w:val="1"/>
+        </w:numPr>
+        <w:rPr>
+          <w:rFonts w:asciiTheme="majorHAnsi" w:hAnsiTheme="majorHAnsi"/>
+        </w:rPr>
+      </w:pPr>
+      <w:r>
+        <w:rPr>
+          <w:rFonts w:asciiTheme="majorHAnsi" w:hAnsiTheme="majorHAnsi"/>
+        </w:rPr>
+        <w:t>Pause:</w:t>
+      </w:r>
+    </w:p>
+    <w:p>
+      <w:pPr>
+        <w:pStyle w:val="ListParagraph"/>
+        <w:numPr>
+          <w:ilvl w:val="2"/>
+          <w:numId w:val="1"/>
+        </w:numPr>
+        <w:rPr>
+          <w:rFonts w:asciiTheme="majorHAnsi" w:hAnsiTheme="majorHAnsi"/>
+        </w:rPr>
+      </w:pPr>
+      <w:r>
+        <w:rPr>
+          <w:rFonts w:asciiTheme="majorHAnsi" w:hAnsiTheme="majorHAnsi"/>
+        </w:rPr>
+        <w:t>Freezes everything on screen except for player</w:t>
+      </w:r>
+    </w:p>
+    <w:p>
+      <w:pPr>
+        <w:pStyle w:val="ListParagraph"/>
+        <w:numPr>
+          <w:ilvl w:val="3"/>
+          <w:numId w:val="1"/>
+        </w:numPr>
+        <w:rPr>
+          <w:rFonts w:asciiTheme="majorHAnsi" w:hAnsiTheme="majorHAnsi"/>
+        </w:rPr>
+      </w:pPr>
+      <w:r>
+        <w:rPr>
+          <w:rFonts w:asciiTheme="majorHAnsi" w:hAnsiTheme="majorHAnsi"/>
+        </w:rPr>
+        <w:t>Visually appears as a slowdown effect to full stop</w:t>
+      </w:r>
+    </w:p>
+    <w:p>
+      <w:pPr>
+        <w:pStyle w:val="ListParagraph"/>
+        <w:numPr>
+          <w:ilvl w:val="3"/>
+          <w:numId w:val="1"/>
+        </w:numPr>
+        <w:rPr>
+          <w:rFonts w:asciiTheme="majorHAnsi" w:hAnsiTheme="majorHAnsi"/>
+        </w:rPr>
+      </w:pPr>
+    </w:p>
+    <w:p>
+      <w:pPr>
+        <w:pStyle w:val="ListParagraph"/>
+        <w:numPr>
+          <w:ilvl w:val="2"/>
+          <w:numId w:val="1"/>
+        </w:numPr>
+        <w:rPr>
+          <w:rFonts w:asciiTheme="majorHAnsi" w:hAnsiTheme="majorHAnsi"/>
+        </w:rPr>
+      </w:pPr>
+      <w:r>
+        <w:rPr>
+          <w:rFonts w:asciiTheme="majorHAnsi" w:hAnsiTheme="majorHAnsi"/>
+        </w:rPr>
+        <w:t>Enemies hit while paused have knockback applied consecutively rather than all at once.</w:t>
+      </w:r>
+    </w:p>
+    <w:p>
+      <w:pPr>
+        <w:pStyle w:val="ListParagraph"/>
+        <w:numPr>
+          <w:ilvl w:val="3"/>
+          <w:numId w:val="1"/>
+        </w:numPr>
+        <w:rPr>
+          <w:rFonts w:asciiTheme="majorHAnsi" w:hAnsiTheme="majorHAnsi"/>
+        </w:rPr>
+      </w:pPr>
+      <w:r>
+        <w:rPr>
+          <w:rFonts w:asciiTheme="majorHAnsi" w:hAnsiTheme="majorHAnsi"/>
+        </w:rPr>
+        <w:t>Store hits in a queue, which are timestamped to reflect when one knockback is applied after another.</w:t>
+      </w:r>
+    </w:p>
+    <w:p>
+      <w:pPr>
+        <w:pStyle w:val="ListParagraph"/>
+        <w:numPr>
+          <w:ilvl w:val="3"/>
+          <w:numId w:val="1"/>
+        </w:numPr>
+        <w:rPr>
+          <w:rFonts w:asciiTheme="majorHAnsi" w:hAnsiTheme="majorHAnsi"/>
+        </w:rPr>
+      </w:pPr>
+      <w:r>
+        <w:rPr>
+          <w:rFonts w:asciiTheme="majorHAnsi" w:hAnsiTheme="majorHAnsi"/>
+        </w:rPr>
+        <w:t>Knockback that occurs from hitting a wall happens before next knockback is applied; this is so that enemies hit repeatedly in a direction against a wall will appear to bounce off the wall repeatedly</w:t>
+      </w:r>
       <w:bookmarkStart w:id="0" w:name="_GoBack"/>
       <w:bookmarkEnd w:id="0"/>
-    </w:p>
-    <w:p>
-      <w:pPr>
-        <w:pStyle w:val="ListParagraph"/>
-        <w:numPr>
-          <w:ilvl w:val="4"/>
-          <w:numId w:val="1"/>
-        </w:numPr>
-        <w:rPr>
-          <w:rFonts w:asciiTheme="majorHAnsi" w:hAnsiTheme="majorHAnsi"/>
-        </w:rPr>
-      </w:pPr>
-      <w:r>
-        <w:rPr>
-          <w:rFonts w:asciiTheme="majorHAnsi" w:hAnsiTheme="majorHAnsi"/>
-        </w:rPr>
-        <w:t>Character velocity is still influenced by forces independent of knockback, such as gravity.</w:t>
-      </w:r>
-    </w:p>
-    <w:p>
-      <w:pPr>
-        <w:pStyle w:val="ListParagraph"/>
-        <w:numPr>
-          <w:ilvl w:val="2"/>
-          <w:numId w:val="1"/>
-        </w:numPr>
-        <w:rPr>
-          <w:rFonts w:asciiTheme="majorHAnsi" w:hAnsiTheme="majorHAnsi"/>
-        </w:rPr>
-      </w:pPr>
-      <w:r>
-        <w:rPr>
-          <w:rFonts w:asciiTheme="majorHAnsi" w:hAnsiTheme="majorHAnsi"/>
-        </w:rPr>
-        <w:t>Knockback is calculated based on strength of attack, weight of character, etc.</w:t>
-      </w:r>
-    </w:p>
-    <w:p>
-      <w:pPr>
-        <w:pStyle w:val="ListParagraph"/>
-        <w:numPr>
-          <w:ilvl w:val="3"/>
-          <w:numId w:val="1"/>
-        </w:numPr>
-        <w:rPr>
-          <w:rFonts w:asciiTheme="majorHAnsi" w:hAnsiTheme="majorHAnsi"/>
-        </w:rPr>
-      </w:pPr>
-      <w:r>
-        <w:rPr>
-          <w:rFonts w:asciiTheme="majorHAnsi" w:hAnsiTheme="majorHAnsi"/>
-        </w:rPr>
-        <w:t>TODO: Formula.</w:t>
-      </w:r>
-    </w:p>
-    <w:p>
-      <w:pPr>
-        <w:pStyle w:val="ListParagraph"/>
-        <w:numPr>
-          <w:ilvl w:val="2"/>
-          <w:numId w:val="1"/>
-        </w:numPr>
-        <w:rPr>
-          <w:rFonts w:asciiTheme="majorHAnsi" w:hAnsiTheme="majorHAnsi"/>
-        </w:rPr>
-      </w:pPr>
-      <w:r>
-        <w:rPr>
-          <w:rFonts w:asciiTheme="majorHAnsi" w:hAnsiTheme="majorHAnsi"/>
-        </w:rPr>
-        <w:t>Knockback adding</w:t>
-      </w:r>
-    </w:p>
-    <w:p>
-      <w:pPr>
-        <w:pStyle w:val="ListParagraph"/>
-        <w:numPr>
-          <w:ilvl w:val="3"/>
-          <w:numId w:val="1"/>
-        </w:numPr>
-        <w:rPr>
-          <w:rFonts w:asciiTheme="majorHAnsi" w:hAnsiTheme="majorHAnsi"/>
-        </w:rPr>
-      </w:pPr>
-      <w:r>
-        <w:rPr>
-          <w:rFonts w:asciiTheme="majorHAnsi" w:hAnsiTheme="majorHAnsi"/>
-        </w:rPr>
-        <w:t>Knockback is added to itself in various ways depending on the strength of the knockbacks being added.</w:t>
-      </w:r>
-    </w:p>
-    <w:p>
-      <w:pPr>
-        <w:pStyle w:val="ListParagraph"/>
-        <w:numPr>
-          <w:ilvl w:val="4"/>
-          <w:numId w:val="1"/>
-        </w:numPr>
-        <w:rPr>
-          <w:rFonts w:asciiTheme="majorHAnsi" w:hAnsiTheme="majorHAnsi"/>
-        </w:rPr>
-      </w:pPr>
-      <w:r>
-        <w:rPr>
-          <w:rFonts w:asciiTheme="majorHAnsi" w:hAnsiTheme="majorHAnsi"/>
-        </w:rPr>
-        <w:t>Knockback is timestamped to reflect this.</w:t>
-      </w:r>
-    </w:p>
-    <w:p>
-      <w:pPr>
-        <w:pStyle w:val="ListParagraph"/>
-        <w:numPr>
-          <w:ilvl w:val="2"/>
-          <w:numId w:val="1"/>
-        </w:numPr>
-        <w:rPr>
-          <w:rFonts w:asciiTheme="majorHAnsi" w:hAnsiTheme="majorHAnsi"/>
-        </w:rPr>
-      </w:pPr>
-      <w:r>
-        <w:rPr>
-          <w:rFonts w:asciiTheme="majorHAnsi" w:hAnsiTheme="majorHAnsi"/>
-        </w:rPr>
-        <w:t xml:space="preserve">Knockback decays after </w:t>
-      </w:r>
-      <w:proofErr w:type="spellStart"/>
-      <w:r>
-        <w:rPr>
-          <w:rFonts w:asciiTheme="majorHAnsi" w:hAnsiTheme="majorHAnsi"/>
-        </w:rPr>
-        <w:t>hitlag</w:t>
-      </w:r>
-      <w:proofErr w:type="spellEnd"/>
-    </w:p>
-    <w:p>
-      <w:pPr>
-        <w:pStyle w:val="ListParagraph"/>
-        <w:numPr>
-          <w:ilvl w:val="3"/>
-          <w:numId w:val="1"/>
-        </w:numPr>
-        <w:rPr>
-          <w:rFonts w:asciiTheme="majorHAnsi" w:hAnsiTheme="majorHAnsi"/>
-        </w:rPr>
-      </w:pPr>
-      <w:r>
-        <w:rPr>
-          <w:rFonts w:asciiTheme="majorHAnsi" w:hAnsiTheme="majorHAnsi"/>
-        </w:rPr>
-        <w:t>SSB -&gt; knockback * .051 (use sin and cos for y and x component respectively)</w:t>
-      </w:r>
-    </w:p>
-    <w:p>
-      <w:pPr>
-        <w:pStyle w:val="ListParagraph"/>
-        <w:numPr>
-          <w:ilvl w:val="2"/>
-          <w:numId w:val="1"/>
-        </w:numPr>
-        <w:rPr>
-          <w:rFonts w:asciiTheme="majorHAnsi" w:hAnsiTheme="majorHAnsi"/>
-        </w:rPr>
-      </w:pPr>
-      <w:r>
-        <w:rPr>
-          <w:rFonts w:asciiTheme="majorHAnsi" w:hAnsiTheme="majorHAnsi"/>
-        </w:rPr>
-        <w:t>Hitstun is proportional to knockback</w:t>
-      </w:r>
-    </w:p>
-    <w:p>
-      <w:pPr>
-        <w:pStyle w:val="ListParagraph"/>
-        <w:numPr>
-          <w:ilvl w:val="3"/>
-          <w:numId w:val="1"/>
-        </w:numPr>
-        <w:rPr>
-          <w:rFonts w:asciiTheme="majorHAnsi" w:hAnsiTheme="majorHAnsi"/>
-        </w:rPr>
-      </w:pPr>
-      <w:r>
-        <w:rPr>
-          <w:rFonts w:asciiTheme="majorHAnsi" w:hAnsiTheme="majorHAnsi"/>
-        </w:rPr>
-        <w:t>SSB -&gt; knockback * .4</w:t>
-      </w:r>
-    </w:p>
-    <w:p>
-      <w:pPr>
-        <w:pStyle w:val="ListParagraph"/>
-        <w:numPr>
-          <w:ilvl w:val="0"/>
-          <w:numId w:val="1"/>
-        </w:numPr>
-        <w:rPr>
-          <w:rFonts w:asciiTheme="majorHAnsi" w:hAnsiTheme="majorHAnsi"/>
-        </w:rPr>
-      </w:pPr>
-      <w:r>
-        <w:rPr>
-          <w:rFonts w:asciiTheme="majorHAnsi" w:hAnsiTheme="majorHAnsi"/>
-        </w:rPr>
-        <w:t>Game Controller</w:t>
-      </w:r>
-    </w:p>
-    <w:p>
-      <w:pPr>
-        <w:pStyle w:val="ListParagraph"/>
-        <w:numPr>
-          <w:ilvl w:val="1"/>
-          <w:numId w:val="1"/>
-        </w:numPr>
-        <w:rPr>
-          <w:rFonts w:asciiTheme="majorHAnsi" w:hAnsiTheme="majorHAnsi"/>
-        </w:rPr>
-      </w:pPr>
-      <w:r>
-        <w:rPr>
-          <w:rFonts w:asciiTheme="majorHAnsi" w:hAnsiTheme="majorHAnsi"/>
-        </w:rPr>
-        <w:t>Array for colliders</w:t>
-      </w:r>
-    </w:p>
-    <w:p>
-      <w:pPr>
-        <w:pStyle w:val="ListParagraph"/>
-        <w:numPr>
-          <w:ilvl w:val="1"/>
-          <w:numId w:val="1"/>
-        </w:numPr>
-        <w:rPr>
-          <w:rFonts w:asciiTheme="majorHAnsi" w:hAnsiTheme="majorHAnsi"/>
-        </w:rPr>
-      </w:pPr>
-      <w:r>
-        <w:rPr>
-          <w:rFonts w:asciiTheme="majorHAnsi" w:hAnsiTheme="majorHAnsi"/>
-        </w:rPr>
-        <w:t>Keep track of game time</w:t>
-      </w:r>
-    </w:p>
-    <w:p>
-      <w:pPr>
-        <w:pStyle w:val="ListParagraph"/>
-        <w:numPr>
-          <w:ilvl w:val="2"/>
-          <w:numId w:val="1"/>
-        </w:numPr>
-        <w:rPr>
-          <w:rFonts w:asciiTheme="majorHAnsi" w:hAnsiTheme="majorHAnsi"/>
-        </w:rPr>
-      </w:pPr>
-      <w:r>
-        <w:rPr>
-          <w:rFonts w:asciiTheme="majorHAnsi" w:hAnsiTheme="majorHAnsi"/>
-        </w:rPr>
-        <w:t>Frame rate</w:t>
-      </w:r>
-    </w:p>
-    <w:p>
-      <w:pPr>
-        <w:pStyle w:val="ListParagraph"/>
-        <w:numPr>
-          <w:ilvl w:val="1"/>
-          <w:numId w:val="1"/>
-        </w:numPr>
-        <w:rPr>
-          <w:rFonts w:asciiTheme="majorHAnsi" w:hAnsiTheme="majorHAnsi"/>
-        </w:rPr>
-      </w:pPr>
-      <w:r>
-        <w:rPr>
-          <w:rFonts w:asciiTheme="majorHAnsi" w:hAnsiTheme="majorHAnsi"/>
-        </w:rPr>
-        <w:lastRenderedPageBreak/>
-        <w:t>Singleton object</w:t>
-      </w:r>
-    </w:p>
-    <w:p>
-      <w:pPr>
-        <w:pStyle w:val="ListParagraph"/>
-        <w:numPr>
-          <w:ilvl w:val="0"/>
-          <w:numId w:val="1"/>
-        </w:numPr>
-        <w:rPr>
-          <w:rFonts w:asciiTheme="majorHAnsi" w:hAnsiTheme="majorHAnsi"/>
-        </w:rPr>
-      </w:pPr>
-      <w:r>
-        <w:rPr>
-          <w:rFonts w:asciiTheme="majorHAnsi" w:hAnsiTheme="majorHAnsi"/>
-        </w:rPr>
-        <w:t>Character Motion</w:t>
-      </w:r>
-    </w:p>
-    <w:p>
-      <w:pPr>
-        <w:pStyle w:val="ListParagraph"/>
-        <w:numPr>
-          <w:ilvl w:val="1"/>
-          <w:numId w:val="1"/>
-        </w:numPr>
-        <w:rPr>
-          <w:rFonts w:asciiTheme="majorHAnsi" w:hAnsiTheme="majorHAnsi"/>
-        </w:rPr>
-      </w:pPr>
-      <w:r>
-        <w:rPr>
-          <w:rFonts w:asciiTheme="majorHAnsi" w:hAnsiTheme="majorHAnsi"/>
-        </w:rPr>
-        <w:t>Basic movement emulates motion in SSB</w:t>
-      </w:r>
-    </w:p>
-    <w:p>
-      <w:pPr>
-        <w:pStyle w:val="ListParagraph"/>
-        <w:numPr>
-          <w:ilvl w:val="2"/>
-          <w:numId w:val="1"/>
-        </w:numPr>
-        <w:rPr>
-          <w:rFonts w:asciiTheme="majorHAnsi" w:hAnsiTheme="majorHAnsi"/>
-        </w:rPr>
-      </w:pPr>
-      <w:r>
-        <w:rPr>
-          <w:rFonts w:asciiTheme="majorHAnsi" w:hAnsiTheme="majorHAnsi"/>
-        </w:rPr>
-        <w:t>Walk-&gt;dash</w:t>
-      </w:r>
-    </w:p>
-    <w:p>
-      <w:pPr>
-        <w:pStyle w:val="ListParagraph"/>
-        <w:numPr>
-          <w:ilvl w:val="2"/>
-          <w:numId w:val="1"/>
-        </w:numPr>
-        <w:rPr>
-          <w:rFonts w:asciiTheme="majorHAnsi" w:hAnsiTheme="majorHAnsi"/>
-        </w:rPr>
-      </w:pPr>
-      <w:r>
-        <w:rPr>
-          <w:rFonts w:asciiTheme="majorHAnsi" w:hAnsiTheme="majorHAnsi"/>
-        </w:rPr>
-        <w:t>Short hop-&gt;full hop</w:t>
-      </w:r>
-    </w:p>
-    <w:p>
-      <w:pPr>
-        <w:pStyle w:val="ListParagraph"/>
-        <w:numPr>
-          <w:ilvl w:val="1"/>
-          <w:numId w:val="1"/>
-        </w:numPr>
-        <w:rPr>
-          <w:rFonts w:asciiTheme="majorHAnsi" w:hAnsiTheme="majorHAnsi"/>
-        </w:rPr>
-      </w:pPr>
-      <w:r>
-        <w:rPr>
-          <w:rFonts w:asciiTheme="majorHAnsi" w:hAnsiTheme="majorHAnsi"/>
-        </w:rPr>
-        <w:t>Can change velocity in air and ground, but can accelerate to full speed instantly in both cases.</w:t>
-      </w:r>
-    </w:p>
-    <w:p>
-      <w:pPr>
-        <w:pStyle w:val="ListParagraph"/>
-        <w:numPr>
-          <w:ilvl w:val="0"/>
-          <w:numId w:val="1"/>
-        </w:numPr>
-        <w:rPr>
-          <w:rFonts w:asciiTheme="majorHAnsi" w:hAnsiTheme="majorHAnsi"/>
-        </w:rPr>
-      </w:pPr>
-      <w:r>
-        <w:rPr>
-          <w:rFonts w:asciiTheme="majorHAnsi" w:hAnsiTheme="majorHAnsi"/>
-        </w:rPr>
-        <w:t>Character Abilities</w:t>
-      </w:r>
-    </w:p>
-    <w:p>
-      <w:pPr>
-        <w:pStyle w:val="ListParagraph"/>
-        <w:numPr>
-          <w:ilvl w:val="1"/>
-          <w:numId w:val="1"/>
-        </w:numPr>
-        <w:rPr>
-          <w:rFonts w:asciiTheme="majorHAnsi" w:hAnsiTheme="majorHAnsi"/>
-        </w:rPr>
-      </w:pPr>
-      <w:r>
-        <w:rPr>
-          <w:rFonts w:asciiTheme="majorHAnsi" w:hAnsiTheme="majorHAnsi"/>
-        </w:rPr>
-        <w:t>Attacks</w:t>
-      </w:r>
-    </w:p>
-    <w:p>
-      <w:pPr>
-        <w:pStyle w:val="ListParagraph"/>
-        <w:numPr>
-          <w:ilvl w:val="1"/>
-          <w:numId w:val="1"/>
-        </w:numPr>
-        <w:rPr>
-          <w:rFonts w:asciiTheme="majorHAnsi" w:hAnsiTheme="majorHAnsi"/>
-        </w:rPr>
-      </w:pPr>
-      <w:r>
-        <w:rPr>
-          <w:rFonts w:asciiTheme="majorHAnsi" w:hAnsiTheme="majorHAnsi"/>
-        </w:rPr>
-        <w:t>Pause:</w:t>
-      </w:r>
-    </w:p>
-    <w:p>
-      <w:pPr>
-        <w:pStyle w:val="ListParagraph"/>
-        <w:numPr>
-          <w:ilvl w:val="2"/>
-          <w:numId w:val="1"/>
-        </w:numPr>
-        <w:rPr>
-          <w:rFonts w:asciiTheme="majorHAnsi" w:hAnsiTheme="majorHAnsi"/>
-        </w:rPr>
-      </w:pPr>
-      <w:r>
-        <w:rPr>
-          <w:rFonts w:asciiTheme="majorHAnsi" w:hAnsiTheme="majorHAnsi"/>
-        </w:rPr>
-        <w:t>Freezes everything on screen except for player</w:t>
-      </w:r>
-    </w:p>
-    <w:p>
-      <w:pPr>
-        <w:pStyle w:val="ListParagraph"/>
-        <w:numPr>
-          <w:ilvl w:val="3"/>
-          <w:numId w:val="1"/>
-        </w:numPr>
-        <w:rPr>
-          <w:rFonts w:asciiTheme="majorHAnsi" w:hAnsiTheme="majorHAnsi"/>
-        </w:rPr>
-      </w:pPr>
-      <w:r>
-        <w:rPr>
-          <w:rFonts w:asciiTheme="majorHAnsi" w:hAnsiTheme="majorHAnsi"/>
-        </w:rPr>
-        <w:t>Visually appears as a slowdown effect to full stop</w:t>
-      </w:r>
-    </w:p>
-    <w:p>
-      <w:pPr>
-        <w:pStyle w:val="ListParagraph"/>
-        <w:numPr>
-          <w:ilvl w:val="3"/>
-          <w:numId w:val="1"/>
-        </w:numPr>
-        <w:rPr>
-          <w:rFonts w:asciiTheme="majorHAnsi" w:hAnsiTheme="majorHAnsi"/>
-        </w:rPr>
-      </w:pPr>
-    </w:p>
-    <w:p>
-      <w:pPr>
-        <w:pStyle w:val="ListParagraph"/>
-        <w:numPr>
-          <w:ilvl w:val="2"/>
-          <w:numId w:val="1"/>
-        </w:numPr>
-        <w:rPr>
-          <w:rFonts w:asciiTheme="majorHAnsi" w:hAnsiTheme="majorHAnsi"/>
-        </w:rPr>
-      </w:pPr>
-      <w:r>
-        <w:rPr>
-          <w:rFonts w:asciiTheme="majorHAnsi" w:hAnsiTheme="majorHAnsi"/>
-        </w:rPr>
-        <w:t>Enemies hit while paused have knockback applied consecutively rather than all at once.</w:t>
-      </w:r>
-    </w:p>
-    <w:p>
-      <w:pPr>
-        <w:pStyle w:val="ListParagraph"/>
-        <w:numPr>
-          <w:ilvl w:val="3"/>
-          <w:numId w:val="1"/>
-        </w:numPr>
-        <w:rPr>
-          <w:rFonts w:asciiTheme="majorHAnsi" w:hAnsiTheme="majorHAnsi"/>
-        </w:rPr>
-      </w:pPr>
-      <w:r>
-        <w:rPr>
-          <w:rFonts w:asciiTheme="majorHAnsi" w:hAnsiTheme="majorHAnsi"/>
-        </w:rPr>
-        <w:t>Store hits in a queue, which are timestamped to reflect when one knockback is applied after another.</w:t>
-      </w:r>
-    </w:p>
-    <w:p>
-      <w:pPr>
-        <w:pStyle w:val="ListParagraph"/>
-        <w:numPr>
-          <w:ilvl w:val="3"/>
-          <w:numId w:val="1"/>
-        </w:numPr>
-        <w:rPr>
-          <w:rFonts w:asciiTheme="majorHAnsi" w:hAnsiTheme="majorHAnsi"/>
-        </w:rPr>
-      </w:pPr>
-      <w:r>
-        <w:rPr>
-          <w:rFonts w:asciiTheme="majorHAnsi" w:hAnsiTheme="majorHAnsi"/>
-        </w:rPr>
-        <w:t>Knockback that occurs from hitting a wall happens before next knockback is applied; this is so that enemies hit repeatedly in a direction against a wall will appear to bounce off the wall repeatedly.</w:t>
+      <w:r>
+        <w:rPr>
+          <w:rFonts w:asciiTheme="majorHAnsi" w:hAnsiTheme="majorHAnsi"/>
+        </w:rPr>
+        <w:t>.</w:t>
       </w:r>
     </w:p>
     <w:p>

</xml_diff>